<commit_message>
Updated the main document (For the final Time... please)
</commit_message>
<xml_diff>
--- a/INSY6212_A2_Zebra(GROUP7).docx
+++ b/INSY6212_A2_Zebra(GROUP7).docx
@@ -120,7 +120,25 @@
           <w:sz w:val="44"/>
           <w:szCs w:val="44"/>
         </w:rPr>
-        <w:t>St10437579,</w:t>
+        <w:t>S</w:t>
+      </w:r>
+      <w:r>
+        <w:rPr>
+          <w:b/>
+          <w:bCs/>
+          <w:sz w:val="44"/>
+          <w:szCs w:val="44"/>
+        </w:rPr>
+        <w:t>T</w:t>
+      </w:r>
+      <w:r>
+        <w:rPr>
+          <w:b/>
+          <w:bCs/>
+          <w:sz w:val="44"/>
+          <w:szCs w:val="44"/>
+        </w:rPr>
+        <w:t>10437579,</w:t>
       </w:r>
       <w:r>
         <w:rPr>
@@ -220,9 +238,8 @@
           <w:sz w:val="44"/>
           <w:szCs w:val="44"/>
         </w:rPr>
-        <w:t xml:space="preserve">Lungelo </w:t>
+        <w:t>Lungelo</w:t>
       </w:r>
-      <w:proofErr w:type="spellStart"/>
       <w:r>
         <w:rPr>
           <w:b/>
@@ -230,9 +247,8 @@
           <w:sz w:val="44"/>
           <w:szCs w:val="44"/>
         </w:rPr>
-        <w:t>Muswenkosi</w:t>
+        <w:t xml:space="preserve"> </w:t>
       </w:r>
-      <w:proofErr w:type="spellEnd"/>
       <w:r>
         <w:rPr>
           <w:b/>
@@ -240,7 +256,7 @@
           <w:sz w:val="44"/>
           <w:szCs w:val="44"/>
         </w:rPr>
-        <w:t xml:space="preserve"> Sokhela</w:t>
+        <w:t>Sokhela</w:t>
       </w:r>
     </w:p>
     <w:p>
@@ -340,6 +356,7 @@
           <w:id w:val="-551700527"/>
           <w:citation/>
         </w:sdtPr>
+        <w:sdtEndPr/>
         <w:sdtContent>
           <w:r>
             <w:rPr>
@@ -1377,27 +1394,7 @@
           <w:szCs w:val="24"/>
           <w:shd w:val="clear" w:color="auto" w:fill="FFFFFF"/>
         </w:rPr>
-        <w:t xml:space="preserve">A project evaluation form is an institutionalized tool which is used to identify and document the feasibility, scope, and probable impacts of a project before and </w:t>
-      </w:r>
-      <w:proofErr w:type="gramStart"/>
-      <w:r>
-        <w:rPr>
-          <w:rFonts w:ascii="Arial" w:hAnsi="Arial" w:cs="Arial"/>
-          <w:sz w:val="24"/>
-          <w:szCs w:val="24"/>
-          <w:shd w:val="clear" w:color="auto" w:fill="FFFFFF"/>
-        </w:rPr>
-        <w:t>in the course of</w:t>
-      </w:r>
-      <w:proofErr w:type="gramEnd"/>
-      <w:r>
-        <w:rPr>
-          <w:rFonts w:ascii="Arial" w:hAnsi="Arial" w:cs="Arial"/>
-          <w:sz w:val="24"/>
-          <w:szCs w:val="24"/>
-          <w:shd w:val="clear" w:color="auto" w:fill="FFFFFF"/>
-        </w:rPr>
-        <w:t xml:space="preserve"> its execution </w:t>
+        <w:t xml:space="preserve">A project evaluation form is an institutionalized tool which is used to identify and document the feasibility, scope, and probable impacts of a project before and in the course of its execution </w:t>
       </w:r>
       <w:sdt>
         <w:sdtPr>
@@ -1410,6 +1407,7 @@
           <w:id w:val="1390461875"/>
           <w:citation/>
         </w:sdtPr>
+        <w:sdtEndPr/>
         <w:sdtContent>
           <w:r>
             <w:rPr>
@@ -1479,6 +1477,7 @@
           <w:id w:val="-160158549"/>
           <w:citation/>
         </w:sdtPr>
+        <w:sdtEndPr/>
         <w:sdtContent>
           <w:r>
             <w:rPr>
@@ -1548,6 +1547,7 @@
           <w:id w:val="-363141233"/>
           <w:citation/>
         </w:sdtPr>
+        <w:sdtEndPr/>
         <w:sdtContent>
           <w:r>
             <w:rPr>
@@ -1952,6 +1952,7 @@
           <w:id w:val="-1329675265"/>
           <w:citation/>
         </w:sdtPr>
+        <w:sdtEndPr/>
         <w:sdtContent>
           <w:r>
             <w:rPr>
@@ -2039,6 +2040,7 @@
           <w:id w:val="912286898"/>
           <w:citation/>
         </w:sdtPr>
+        <w:sdtEndPr/>
         <w:sdtContent>
           <w:r>
             <w:rPr>
@@ -2173,6 +2175,7 @@
           <w:id w:val="-1116213670"/>
           <w:citation/>
         </w:sdtPr>
+        <w:sdtEndPr/>
         <w:sdtContent>
           <w:r>
             <w:rPr>
@@ -2251,6 +2254,7 @@
           <w:id w:val="-1717965276"/>
           <w:citation/>
         </w:sdtPr>
+        <w:sdtEndPr/>
         <w:sdtContent>
           <w:r>
             <w:rPr>
@@ -2402,6 +2406,7 @@
           <w:id w:val="846070642"/>
           <w:citation/>
         </w:sdtPr>
+        <w:sdtEndPr/>
         <w:sdtContent>
           <w:r>
             <w:rPr>
@@ -2471,6 +2476,7 @@
           <w:id w:val="229514842"/>
           <w:citation/>
         </w:sdtPr>
+        <w:sdtEndPr/>
         <w:sdtContent>
           <w:r>
             <w:rPr>
@@ -2576,6 +2582,7 @@
           <w:id w:val="-263301917"/>
           <w:citation/>
         </w:sdtPr>
+        <w:sdtEndPr/>
         <w:sdtContent>
           <w:r>
             <w:rPr>
@@ -2641,27 +2648,7 @@
           <w:szCs w:val="24"/>
           <w:shd w:val="clear" w:color="auto" w:fill="FFFFFF"/>
         </w:rPr>
-        <w:t xml:space="preserve">This would leave volumes of data in a vulnerable state on non-native platforms; this will be an issue with the Emergency SOS Service System being complaint with any legal parameter with the security when dealing with patient’s health information stored on the application. This will require third party tools to </w:t>
-      </w:r>
-      <w:proofErr w:type="spellStart"/>
-      <w:r>
-        <w:rPr>
-          <w:rFonts w:ascii="Arial" w:hAnsi="Arial" w:cs="Arial"/>
-          <w:sz w:val="24"/>
-          <w:szCs w:val="24"/>
-          <w:shd w:val="clear" w:color="auto" w:fill="FFFFFF"/>
-        </w:rPr>
-        <w:t>used</w:t>
-      </w:r>
-      <w:proofErr w:type="spellEnd"/>
-      <w:r>
-        <w:rPr>
-          <w:rFonts w:ascii="Arial" w:hAnsi="Arial" w:cs="Arial"/>
-          <w:sz w:val="24"/>
-          <w:szCs w:val="24"/>
-          <w:shd w:val="clear" w:color="auto" w:fill="FFFFFF"/>
-        </w:rPr>
-        <w:t xml:space="preserve"> to tackle this issue. </w:t>
+        <w:t xml:space="preserve">This would leave volumes of data in a vulnerable state on non-native platforms; this will be an issue with the Emergency SOS Service System being complaint with any legal parameter with the security when dealing with patient’s health information stored on the application. This will require third party tools to used to tackle this issue. </w:t>
       </w:r>
       <w:sdt>
         <w:sdtPr>
@@ -2674,6 +2661,7 @@
           <w:id w:val="-1561472454"/>
           <w:citation/>
         </w:sdtPr>
+        <w:sdtEndPr/>
         <w:sdtContent>
           <w:r>
             <w:rPr>
@@ -2785,6 +2773,7 @@
           <w:id w:val="-163475478"/>
           <w:citation/>
         </w:sdtPr>
+        <w:sdtEndPr/>
         <w:sdtContent>
           <w:r>
             <w:rPr>
@@ -2863,6 +2852,7 @@
           <w:id w:val="-1558618376"/>
           <w:citation/>
         </w:sdtPr>
+        <w:sdtEndPr/>
         <w:sdtContent>
           <w:r>
             <w:rPr>
@@ -2943,6 +2933,7 @@
           <w:id w:val="-1761052403"/>
           <w:citation/>
         </w:sdtPr>
+        <w:sdtEndPr/>
         <w:sdtContent>
           <w:r>
             <w:rPr>
@@ -3012,6 +3003,7 @@
           <w:id w:val="-851026735"/>
           <w:citation/>
         </w:sdtPr>
+        <w:sdtEndPr/>
         <w:sdtContent>
           <w:r>
             <w:rPr>
@@ -3102,18 +3094,22 @@
       <w:bookmarkEnd w:id="3"/>
     </w:p>
     <w:p>
-      <w:pPr>
-        <w:rPr>
-          <w:b/>
-          <w:bCs/>
-        </w:rPr>
-      </w:pPr>
       <w:r>
         <w:rPr>
           <w:b/>
           <w:bCs/>
         </w:rPr>
         <w:t>Company</w:t>
+      </w:r>
+      <w:r>
+        <w:rPr>
+          <w:b/>
+          <w:bCs/>
+        </w:rPr>
+        <w:t xml:space="preserve"> : </w:t>
+      </w:r>
+      <w:r>
+        <w:t>Zebra</w:t>
       </w:r>
     </w:p>
     <w:p>
@@ -5625,35 +5621,7 @@
               <w:rPr>
                 <w:rFonts w:ascii="Arial" w:hAnsi="Arial" w:cs="Arial"/>
               </w:rPr>
-              <w:t xml:space="preserve">Liaison With Community </w:t>
-            </w:r>
-            <w:proofErr w:type="gramStart"/>
-            <w:r>
-              <w:rPr>
-                <w:rFonts w:ascii="Arial" w:hAnsi="Arial" w:cs="Arial"/>
-              </w:rPr>
-              <w:t>And</w:t>
-            </w:r>
-            <w:proofErr w:type="gramEnd"/>
-            <w:r>
-              <w:rPr>
-                <w:rFonts w:ascii="Arial" w:hAnsi="Arial" w:cs="Arial"/>
-              </w:rPr>
-              <w:t xml:space="preserve"> Update Plan </w:t>
-            </w:r>
-            <w:proofErr w:type="gramStart"/>
-            <w:r>
-              <w:rPr>
-                <w:rFonts w:ascii="Arial" w:hAnsi="Arial" w:cs="Arial"/>
-              </w:rPr>
-              <w:t>To</w:t>
-            </w:r>
-            <w:proofErr w:type="gramEnd"/>
-            <w:r>
-              <w:rPr>
-                <w:rFonts w:ascii="Arial" w:hAnsi="Arial" w:cs="Arial"/>
-              </w:rPr>
-              <w:t xml:space="preserve"> Feedback</w:t>
+              <w:t>Liaison With Community And Update Plan To Feedback</w:t>
             </w:r>
           </w:p>
         </w:tc>
@@ -5681,21 +5649,7 @@
               <w:rPr>
                 <w:rFonts w:ascii="Arial" w:hAnsi="Arial" w:cs="Arial"/>
               </w:rPr>
-              <w:t xml:space="preserve">Community </w:t>
-            </w:r>
-            <w:proofErr w:type="gramStart"/>
-            <w:r>
-              <w:rPr>
-                <w:rFonts w:ascii="Arial" w:hAnsi="Arial" w:cs="Arial"/>
-              </w:rPr>
-              <w:t>Testers[</w:t>
-            </w:r>
-            <w:proofErr w:type="gramEnd"/>
-            <w:r>
-              <w:rPr>
-                <w:rFonts w:ascii="Arial" w:hAnsi="Arial" w:cs="Arial"/>
-              </w:rPr>
-              <w:t>1],</w:t>
+              <w:t>Community Testers[1],</w:t>
             </w:r>
             <w:r>
               <w:rPr>
@@ -7176,21 +7130,7 @@
               <w:rPr>
                 <w:rFonts w:ascii="Arial" w:hAnsi="Arial" w:cs="Arial"/>
               </w:rPr>
-              <w:t xml:space="preserve">Ensure Encryption Standard Is Set </w:t>
-            </w:r>
-            <w:proofErr w:type="gramStart"/>
-            <w:r>
-              <w:rPr>
-                <w:rFonts w:ascii="Arial" w:hAnsi="Arial" w:cs="Arial"/>
-              </w:rPr>
-              <w:t>And</w:t>
-            </w:r>
-            <w:proofErr w:type="gramEnd"/>
-            <w:r>
-              <w:rPr>
-                <w:rFonts w:ascii="Arial" w:hAnsi="Arial" w:cs="Arial"/>
-              </w:rPr>
-              <w:t xml:space="preserve"> Security Practices Are Designed for</w:t>
+              <w:t>Ensure Encryption Standard Is Set And Security Practices Are Designed for</w:t>
             </w:r>
           </w:p>
         </w:tc>
@@ -7772,35 +7712,7 @@
               <w:rPr>
                 <w:rFonts w:ascii="Arial" w:hAnsi="Arial" w:cs="Arial"/>
               </w:rPr>
-              <w:t xml:space="preserve">Liaison With Community </w:t>
-            </w:r>
-            <w:proofErr w:type="gramStart"/>
-            <w:r>
-              <w:rPr>
-                <w:rFonts w:ascii="Arial" w:hAnsi="Arial" w:cs="Arial"/>
-              </w:rPr>
-              <w:t>And</w:t>
-            </w:r>
-            <w:proofErr w:type="gramEnd"/>
-            <w:r>
-              <w:rPr>
-                <w:rFonts w:ascii="Arial" w:hAnsi="Arial" w:cs="Arial"/>
-              </w:rPr>
-              <w:t xml:space="preserve"> Update Design </w:t>
-            </w:r>
-            <w:proofErr w:type="gramStart"/>
-            <w:r>
-              <w:rPr>
-                <w:rFonts w:ascii="Arial" w:hAnsi="Arial" w:cs="Arial"/>
-              </w:rPr>
-              <w:t>To</w:t>
-            </w:r>
-            <w:proofErr w:type="gramEnd"/>
-            <w:r>
-              <w:rPr>
-                <w:rFonts w:ascii="Arial" w:hAnsi="Arial" w:cs="Arial"/>
-              </w:rPr>
-              <w:t xml:space="preserve"> Feedback</w:t>
+              <w:t>Liaison With Community And Update Design To Feedback</w:t>
             </w:r>
           </w:p>
         </w:tc>
@@ -7828,21 +7740,7 @@
               <w:rPr>
                 <w:rFonts w:ascii="Arial" w:hAnsi="Arial" w:cs="Arial"/>
               </w:rPr>
-              <w:t xml:space="preserve">Community </w:t>
-            </w:r>
-            <w:proofErr w:type="gramStart"/>
-            <w:r>
-              <w:rPr>
-                <w:rFonts w:ascii="Arial" w:hAnsi="Arial" w:cs="Arial"/>
-              </w:rPr>
-              <w:t>Testers[</w:t>
-            </w:r>
-            <w:proofErr w:type="gramEnd"/>
-            <w:r>
-              <w:rPr>
-                <w:rFonts w:ascii="Arial" w:hAnsi="Arial" w:cs="Arial"/>
-              </w:rPr>
-              <w:t>1],</w:t>
+              <w:t>Community Testers[1],</w:t>
             </w:r>
             <w:r>
               <w:rPr>
@@ -11175,19 +11073,11 @@
               </w:rPr>
               <w:t xml:space="preserve"> </w:t>
             </w:r>
-            <w:proofErr w:type="gramStart"/>
-            <w:r>
-              <w:rPr>
-                <w:rFonts w:ascii="Arial" w:hAnsi="Arial" w:cs="Arial"/>
-              </w:rPr>
-              <w:t>Server[</w:t>
-            </w:r>
-            <w:proofErr w:type="gramEnd"/>
-            <w:r>
-              <w:rPr>
-                <w:rFonts w:ascii="Arial" w:hAnsi="Arial" w:cs="Arial"/>
-              </w:rPr>
-              <w:t>1]</w:t>
+            <w:r>
+              <w:rPr>
+                <w:rFonts w:ascii="Arial" w:hAnsi="Arial" w:cs="Arial"/>
+              </w:rPr>
+              <w:t>Server[1]</w:t>
             </w:r>
           </w:p>
         </w:tc>
@@ -11301,21 +11191,7 @@
               <w:rPr>
                 <w:rFonts w:ascii="Arial" w:hAnsi="Arial" w:cs="Arial"/>
               </w:rPr>
-              <w:t xml:space="preserve">Ensure Redundancy </w:t>
-            </w:r>
-            <w:proofErr w:type="gramStart"/>
-            <w:r>
-              <w:rPr>
-                <w:rFonts w:ascii="Arial" w:hAnsi="Arial" w:cs="Arial"/>
-              </w:rPr>
-              <w:t>And</w:t>
-            </w:r>
-            <w:proofErr w:type="gramEnd"/>
-            <w:r>
-              <w:rPr>
-                <w:rFonts w:ascii="Arial" w:hAnsi="Arial" w:cs="Arial"/>
-              </w:rPr>
-              <w:t xml:space="preserve"> Proper Encryption is In Place</w:t>
+              <w:t>Ensure Redundancy And Proper Encryption is In Place</w:t>
             </w:r>
           </w:p>
         </w:tc>
@@ -11599,21 +11475,7 @@
               <w:rPr>
                 <w:rFonts w:ascii="Arial" w:hAnsi="Arial" w:cs="Arial"/>
               </w:rPr>
-              <w:t xml:space="preserve">Enable </w:t>
-            </w:r>
-            <w:proofErr w:type="spellStart"/>
-            <w:r>
-              <w:rPr>
-                <w:rFonts w:ascii="Arial" w:hAnsi="Arial" w:cs="Arial"/>
-              </w:rPr>
-              <w:t>GeoLocation</w:t>
-            </w:r>
-            <w:proofErr w:type="spellEnd"/>
-            <w:r>
-              <w:rPr>
-                <w:rFonts w:ascii="Arial" w:hAnsi="Arial" w:cs="Arial"/>
-              </w:rPr>
-              <w:t xml:space="preserve"> and Ability to Share Location to Emergency Provider</w:t>
+              <w:t>Enable GeoLocation and Ability to Share Location to Emergency Provider</w:t>
             </w:r>
           </w:p>
         </w:tc>
@@ -12780,35 +12642,7 @@
               <w:rPr>
                 <w:rFonts w:ascii="Arial" w:hAnsi="Arial" w:cs="Arial"/>
               </w:rPr>
-              <w:t xml:space="preserve">Get Beta Users </w:t>
-            </w:r>
-            <w:proofErr w:type="gramStart"/>
-            <w:r>
-              <w:rPr>
-                <w:rFonts w:ascii="Arial" w:hAnsi="Arial" w:cs="Arial"/>
-              </w:rPr>
-              <w:t>From</w:t>
-            </w:r>
-            <w:proofErr w:type="gramEnd"/>
-            <w:r>
-              <w:rPr>
-                <w:rFonts w:ascii="Arial" w:hAnsi="Arial" w:cs="Arial"/>
-              </w:rPr>
-              <w:t xml:space="preserve"> a Select Group </w:t>
-            </w:r>
-            <w:proofErr w:type="gramStart"/>
-            <w:r>
-              <w:rPr>
-                <w:rFonts w:ascii="Arial" w:hAnsi="Arial" w:cs="Arial"/>
-              </w:rPr>
-              <w:t>In</w:t>
-            </w:r>
-            <w:proofErr w:type="gramEnd"/>
-            <w:r>
-              <w:rPr>
-                <w:rFonts w:ascii="Arial" w:hAnsi="Arial" w:cs="Arial"/>
-              </w:rPr>
-              <w:t xml:space="preserve"> Community</w:t>
+              <w:t>Get Beta Users From a Select Group In Community</w:t>
             </w:r>
           </w:p>
         </w:tc>
@@ -12978,21 +12812,7 @@
               <w:rPr>
                 <w:rFonts w:ascii="Arial" w:hAnsi="Arial" w:cs="Arial"/>
               </w:rPr>
-              <w:t xml:space="preserve">Community </w:t>
-            </w:r>
-            <w:proofErr w:type="gramStart"/>
-            <w:r>
-              <w:rPr>
-                <w:rFonts w:ascii="Arial" w:hAnsi="Arial" w:cs="Arial"/>
-              </w:rPr>
-              <w:t>Testers[</w:t>
-            </w:r>
-            <w:proofErr w:type="gramEnd"/>
-            <w:r>
-              <w:rPr>
-                <w:rFonts w:ascii="Arial" w:hAnsi="Arial" w:cs="Arial"/>
-              </w:rPr>
-              <w:t>10]</w:t>
+              <w:t>Community Testers[10]</w:t>
             </w:r>
           </w:p>
         </w:tc>
@@ -14318,21 +14138,7 @@
               <w:rPr>
                 <w:rFonts w:ascii="Arial" w:hAnsi="Arial" w:cs="Arial"/>
               </w:rPr>
-              <w:t xml:space="preserve">Gain Feedback </w:t>
-            </w:r>
-            <w:proofErr w:type="gramStart"/>
-            <w:r>
-              <w:rPr>
-                <w:rFonts w:ascii="Arial" w:hAnsi="Arial" w:cs="Arial"/>
-              </w:rPr>
-              <w:t>And</w:t>
-            </w:r>
-            <w:proofErr w:type="gramEnd"/>
-            <w:r>
-              <w:rPr>
-                <w:rFonts w:ascii="Arial" w:hAnsi="Arial" w:cs="Arial"/>
-              </w:rPr>
-              <w:t xml:space="preserve"> Update</w:t>
+              <w:t>Gain Feedback And Update</w:t>
             </w:r>
           </w:p>
         </w:tc>
@@ -14782,35 +14588,7 @@
               <w:rPr>
                 <w:rFonts w:ascii="Arial" w:hAnsi="Arial" w:cs="Arial"/>
               </w:rPr>
-              <w:t xml:space="preserve">Document Program </w:t>
-            </w:r>
-            <w:proofErr w:type="gramStart"/>
-            <w:r>
-              <w:rPr>
-                <w:rFonts w:ascii="Arial" w:hAnsi="Arial" w:cs="Arial"/>
-              </w:rPr>
-              <w:t>For</w:t>
-            </w:r>
-            <w:proofErr w:type="gramEnd"/>
-            <w:r>
-              <w:rPr>
-                <w:rFonts w:ascii="Arial" w:hAnsi="Arial" w:cs="Arial"/>
-              </w:rPr>
-              <w:t xml:space="preserve"> Maintenance </w:t>
-            </w:r>
-            <w:proofErr w:type="gramStart"/>
-            <w:r>
-              <w:rPr>
-                <w:rFonts w:ascii="Arial" w:hAnsi="Arial" w:cs="Arial"/>
-              </w:rPr>
-              <w:t>And</w:t>
-            </w:r>
-            <w:proofErr w:type="gramEnd"/>
-            <w:r>
-              <w:rPr>
-                <w:rFonts w:ascii="Arial" w:hAnsi="Arial" w:cs="Arial"/>
-              </w:rPr>
-              <w:t xml:space="preserve"> Update</w:t>
+              <w:t>Document Program For Maintenance And Update</w:t>
             </w:r>
           </w:p>
         </w:tc>
@@ -16488,39 +16266,7 @@
                 <w:rFonts w:ascii="Calibri" w:hAnsi="Calibri" w:cs="Calibri"/>
                 <w:color w:val="000000"/>
               </w:rPr>
-              <w:t xml:space="preserve">         Liaison With Community </w:t>
-            </w:r>
-            <w:proofErr w:type="gramStart"/>
-            <w:r>
-              <w:rPr>
-                <w:rFonts w:ascii="Calibri" w:hAnsi="Calibri" w:cs="Calibri"/>
-                <w:color w:val="000000"/>
-              </w:rPr>
-              <w:t>And</w:t>
-            </w:r>
-            <w:proofErr w:type="gramEnd"/>
-            <w:r>
-              <w:rPr>
-                <w:rFonts w:ascii="Calibri" w:hAnsi="Calibri" w:cs="Calibri"/>
-                <w:color w:val="000000"/>
-              </w:rPr>
-              <w:t xml:space="preserve"> Update Plan </w:t>
-            </w:r>
-            <w:proofErr w:type="gramStart"/>
-            <w:r>
-              <w:rPr>
-                <w:rFonts w:ascii="Calibri" w:hAnsi="Calibri" w:cs="Calibri"/>
-                <w:color w:val="000000"/>
-              </w:rPr>
-              <w:t>To</w:t>
-            </w:r>
-            <w:proofErr w:type="gramEnd"/>
-            <w:r>
-              <w:rPr>
-                <w:rFonts w:ascii="Calibri" w:hAnsi="Calibri" w:cs="Calibri"/>
-                <w:color w:val="000000"/>
-              </w:rPr>
-              <w:t xml:space="preserve"> Feedback</w:t>
+              <w:t xml:space="preserve">         Liaison With Community And Update Plan To Feedback</w:t>
             </w:r>
           </w:p>
         </w:tc>
@@ -16848,23 +16594,7 @@
                 <w:rFonts w:ascii="Calibri" w:hAnsi="Calibri" w:cs="Calibri"/>
                 <w:color w:val="000000"/>
               </w:rPr>
-              <w:t xml:space="preserve">      Ensure Encryption Standard Is Set </w:t>
-            </w:r>
-            <w:proofErr w:type="gramStart"/>
-            <w:r>
-              <w:rPr>
-                <w:rFonts w:ascii="Calibri" w:hAnsi="Calibri" w:cs="Calibri"/>
-                <w:color w:val="000000"/>
-              </w:rPr>
-              <w:t>And</w:t>
-            </w:r>
-            <w:proofErr w:type="gramEnd"/>
-            <w:r>
-              <w:rPr>
-                <w:rFonts w:ascii="Calibri" w:hAnsi="Calibri" w:cs="Calibri"/>
-                <w:color w:val="000000"/>
-              </w:rPr>
-              <w:t xml:space="preserve"> Security Practices Are Designed for</w:t>
+              <w:t xml:space="preserve">      Ensure Encryption Standard Is Set And Security Practices Are Designed for</w:t>
             </w:r>
           </w:p>
         </w:tc>
@@ -16996,39 +16726,7 @@
                 <w:rFonts w:ascii="Calibri" w:hAnsi="Calibri" w:cs="Calibri"/>
                 <w:color w:val="000000"/>
               </w:rPr>
-              <w:t xml:space="preserve">         Liaison With Community </w:t>
-            </w:r>
-            <w:proofErr w:type="gramStart"/>
-            <w:r>
-              <w:rPr>
-                <w:rFonts w:ascii="Calibri" w:hAnsi="Calibri" w:cs="Calibri"/>
-                <w:color w:val="000000"/>
-              </w:rPr>
-              <w:t>And</w:t>
-            </w:r>
-            <w:proofErr w:type="gramEnd"/>
-            <w:r>
-              <w:rPr>
-                <w:rFonts w:ascii="Calibri" w:hAnsi="Calibri" w:cs="Calibri"/>
-                <w:color w:val="000000"/>
-              </w:rPr>
-              <w:t xml:space="preserve"> Update Design </w:t>
-            </w:r>
-            <w:proofErr w:type="gramStart"/>
-            <w:r>
-              <w:rPr>
-                <w:rFonts w:ascii="Calibri" w:hAnsi="Calibri" w:cs="Calibri"/>
-                <w:color w:val="000000"/>
-              </w:rPr>
-              <w:t>To</w:t>
-            </w:r>
-            <w:proofErr w:type="gramEnd"/>
-            <w:r>
-              <w:rPr>
-                <w:rFonts w:ascii="Calibri" w:hAnsi="Calibri" w:cs="Calibri"/>
-                <w:color w:val="000000"/>
-              </w:rPr>
-              <w:t xml:space="preserve"> Feedback</w:t>
+              <w:t xml:space="preserve">         Liaison With Community And Update Design To Feedback</w:t>
             </w:r>
           </w:p>
         </w:tc>
@@ -17817,23 +17515,39 @@
                 <w:rFonts w:ascii="Calibri" w:hAnsi="Calibri" w:cs="Calibri"/>
                 <w:color w:val="000000"/>
               </w:rPr>
-              <w:t xml:space="preserve">         Ensure Redundancy </w:t>
-            </w:r>
-            <w:proofErr w:type="gramStart"/>
+              <w:t xml:space="preserve">         Ensure Redundancy And Proper Encryption is In Place</w:t>
+            </w:r>
+          </w:p>
+        </w:tc>
+      </w:tr>
+      <w:tr>
+        <w:tc>
+          <w:tcPr>
+            <w:tcW w:w="992" w:type="dxa"/>
+            <w:vAlign w:val="center"/>
+          </w:tcPr>
+          <w:p>
             <w:r>
               <w:rPr>
                 <w:rFonts w:ascii="Calibri" w:hAnsi="Calibri" w:cs="Calibri"/>
                 <w:color w:val="000000"/>
               </w:rPr>
-              <w:t>And</w:t>
-            </w:r>
-            <w:proofErr w:type="gramEnd"/>
+              <w:t>3.4.3</w:t>
+            </w:r>
+          </w:p>
+        </w:tc>
+        <w:tc>
+          <w:tcPr>
+            <w:tcW w:w="8024" w:type="dxa"/>
+            <w:vAlign w:val="center"/>
+          </w:tcPr>
+          <w:p>
             <w:r>
               <w:rPr>
                 <w:rFonts w:ascii="Calibri" w:hAnsi="Calibri" w:cs="Calibri"/>
                 <w:color w:val="000000"/>
               </w:rPr>
-              <w:t xml:space="preserve"> Proper Encryption is In Place</w:t>
+              <w:t xml:space="preserve">         Connect Application to Internet</w:t>
             </w:r>
           </w:p>
         </w:tc>
@@ -17850,7 +17564,7 @@
                 <w:rFonts w:ascii="Calibri" w:hAnsi="Calibri" w:cs="Calibri"/>
                 <w:color w:val="000000"/>
               </w:rPr>
-              <w:t>3.4.3</w:t>
+              <w:t>3.4.4</w:t>
             </w:r>
           </w:p>
         </w:tc>
@@ -17865,55 +17579,7 @@
                 <w:rFonts w:ascii="Calibri" w:hAnsi="Calibri" w:cs="Calibri"/>
                 <w:color w:val="000000"/>
               </w:rPr>
-              <w:t xml:space="preserve">         Connect Application to Internet</w:t>
-            </w:r>
-          </w:p>
-        </w:tc>
-      </w:tr>
-      <w:tr>
-        <w:tc>
-          <w:tcPr>
-            <w:tcW w:w="992" w:type="dxa"/>
-            <w:vAlign w:val="center"/>
-          </w:tcPr>
-          <w:p>
-            <w:r>
-              <w:rPr>
-                <w:rFonts w:ascii="Calibri" w:hAnsi="Calibri" w:cs="Calibri"/>
-                <w:color w:val="000000"/>
-              </w:rPr>
-              <w:t>3.4.4</w:t>
-            </w:r>
-          </w:p>
-        </w:tc>
-        <w:tc>
-          <w:tcPr>
-            <w:tcW w:w="8024" w:type="dxa"/>
-            <w:vAlign w:val="center"/>
-          </w:tcPr>
-          <w:p>
-            <w:r>
-              <w:rPr>
-                <w:rFonts w:ascii="Calibri" w:hAnsi="Calibri" w:cs="Calibri"/>
-                <w:color w:val="000000"/>
-              </w:rPr>
-              <w:t xml:space="preserve">         Enable </w:t>
-            </w:r>
-            <w:proofErr w:type="spellStart"/>
-            <w:r>
-              <w:rPr>
-                <w:rFonts w:ascii="Calibri" w:hAnsi="Calibri" w:cs="Calibri"/>
-                <w:color w:val="000000"/>
-              </w:rPr>
-              <w:t>GeoLocation</w:t>
-            </w:r>
-            <w:proofErr w:type="spellEnd"/>
-            <w:r>
-              <w:rPr>
-                <w:rFonts w:ascii="Calibri" w:hAnsi="Calibri" w:cs="Calibri"/>
-                <w:color w:val="000000"/>
-              </w:rPr>
-              <w:t xml:space="preserve"> and Ability to Share Location to Emergency Provider</w:t>
+              <w:t xml:space="preserve">         Enable GeoLocation and Ability to Share Location to Emergency Provider</w:t>
             </w:r>
           </w:p>
         </w:tc>
@@ -18081,23 +17747,7 @@
                 <w:rFonts w:ascii="Calibri" w:hAnsi="Calibri" w:cs="Calibri"/>
                 <w:color w:val="000000"/>
               </w:rPr>
-              <w:t xml:space="preserve">         </w:t>
-            </w:r>
-            <w:proofErr w:type="spellStart"/>
-            <w:r>
-              <w:rPr>
-                <w:rFonts w:ascii="Calibri" w:hAnsi="Calibri" w:cs="Calibri"/>
-                <w:color w:val="000000"/>
-              </w:rPr>
-              <w:t>Intergration</w:t>
-            </w:r>
-            <w:proofErr w:type="spellEnd"/>
-            <w:r>
-              <w:rPr>
-                <w:rFonts w:ascii="Calibri" w:hAnsi="Calibri" w:cs="Calibri"/>
-                <w:color w:val="000000"/>
-              </w:rPr>
-              <w:t xml:space="preserve"> Testing</w:t>
+              <w:t xml:space="preserve">         Intergration Testing</w:t>
             </w:r>
           </w:p>
         </w:tc>
@@ -18197,39 +17847,7 @@
                 <w:rFonts w:ascii="Calibri" w:hAnsi="Calibri" w:cs="Calibri"/>
                 <w:color w:val="000000"/>
               </w:rPr>
-              <w:t xml:space="preserve">         Get Beta Users </w:t>
-            </w:r>
-            <w:proofErr w:type="gramStart"/>
-            <w:r>
-              <w:rPr>
-                <w:rFonts w:ascii="Calibri" w:hAnsi="Calibri" w:cs="Calibri"/>
-                <w:color w:val="000000"/>
-              </w:rPr>
-              <w:t>From</w:t>
-            </w:r>
-            <w:proofErr w:type="gramEnd"/>
-            <w:r>
-              <w:rPr>
-                <w:rFonts w:ascii="Calibri" w:hAnsi="Calibri" w:cs="Calibri"/>
-                <w:color w:val="000000"/>
-              </w:rPr>
-              <w:t xml:space="preserve"> a Select Group </w:t>
-            </w:r>
-            <w:proofErr w:type="gramStart"/>
-            <w:r>
-              <w:rPr>
-                <w:rFonts w:ascii="Calibri" w:hAnsi="Calibri" w:cs="Calibri"/>
-                <w:color w:val="000000"/>
-              </w:rPr>
-              <w:t>In</w:t>
-            </w:r>
-            <w:proofErr w:type="gramEnd"/>
-            <w:r>
-              <w:rPr>
-                <w:rFonts w:ascii="Calibri" w:hAnsi="Calibri" w:cs="Calibri"/>
-                <w:color w:val="000000"/>
-              </w:rPr>
-              <w:t xml:space="preserve"> Community</w:t>
+              <w:t xml:space="preserve">         Get Beta Users From a Select Group In Community</w:t>
             </w:r>
           </w:p>
         </w:tc>
@@ -18557,23 +18175,7 @@
                 <w:rFonts w:ascii="Calibri" w:hAnsi="Calibri" w:cs="Calibri"/>
                 <w:color w:val="000000"/>
               </w:rPr>
-              <w:t xml:space="preserve">         Gain Feedback </w:t>
-            </w:r>
-            <w:proofErr w:type="gramStart"/>
-            <w:r>
-              <w:rPr>
-                <w:rFonts w:ascii="Calibri" w:hAnsi="Calibri" w:cs="Calibri"/>
-                <w:color w:val="000000"/>
-              </w:rPr>
-              <w:t>And</w:t>
-            </w:r>
-            <w:proofErr w:type="gramEnd"/>
-            <w:r>
-              <w:rPr>
-                <w:rFonts w:ascii="Calibri" w:hAnsi="Calibri" w:cs="Calibri"/>
-                <w:color w:val="000000"/>
-              </w:rPr>
-              <w:t xml:space="preserve"> Update</w:t>
+              <w:t xml:space="preserve">         Gain Feedback And Update</w:t>
             </w:r>
           </w:p>
         </w:tc>
@@ -18698,6 +18300,7 @@
           <w:docPartUnique/>
         </w:docPartObj>
       </w:sdtPr>
+      <w:sdtEndPr/>
       <w:sdtContent>
         <w:p>
           <w:pPr>
@@ -18713,6 +18316,7 @@
             <w:id w:val="-573587230"/>
             <w:bibliography/>
           </w:sdtPr>
+          <w:sdtEndPr/>
           <w:sdtContent>
             <w:p>
               <w:pPr>

</xml_diff>